<commit_message>
Updates to Project 1
</commit_message>
<xml_diff>
--- a/Project 1/Project 1.docx
+++ b/Project 1/Project 1.docx
@@ -187,219 +187,13 @@
         </w:rPr>
         <w:t>:</w:t>
       </w:r>
-    </w:p>
-    <w:p>
-      <w:pPr>
-        <w:pStyle w:val="BodyText"/>
+      <w:r>
         <w:rPr>
           <w:b/>
           <w:sz w:val="24"/>
           <w:szCs w:val="24"/>
         </w:rPr>
-      </w:pPr>
-    </w:p>
-    <w:p>
-      <w:pPr>
-        <w:pStyle w:val="BodyText"/>
-        <w:rPr>
-          <w:sz w:val="24"/>
-          <w:szCs w:val="24"/>
-        </w:rPr>
-      </w:pPr>
-      <w:r>
-        <w:rPr>
-          <w:sz w:val="24"/>
-          <w:szCs w:val="24"/>
-        </w:rPr>
-        <w:t xml:space="preserve">In class, we built the initial product backlog for the payment provider company we have just started.  We developed the work in the first sprint and we have created tasks and estimated the work.  </w:t>
-      </w:r>
-    </w:p>
-    <w:p>
-      <w:pPr>
-        <w:pStyle w:val="BodyText"/>
-        <w:rPr>
-          <w:sz w:val="24"/>
-          <w:szCs w:val="24"/>
-        </w:rPr>
-      </w:pPr>
-    </w:p>
-    <w:p>
-      <w:pPr>
-        <w:pStyle w:val="BodyText"/>
-        <w:rPr>
-          <w:sz w:val="24"/>
-          <w:szCs w:val="24"/>
-        </w:rPr>
-      </w:pPr>
-      <w:r>
-        <w:rPr>
-          <w:sz w:val="24"/>
-          <w:szCs w:val="24"/>
-        </w:rPr>
-        <w:t>The assignment starts at the end of the first sprint where we have successfully completed the work for the first sprint and are beginning the work for the second.  We have introduced 10 new stories in class, these are the future work.</w:t>
-      </w:r>
-    </w:p>
-    <w:p>
-      <w:pPr>
-        <w:pStyle w:val="BodyText"/>
-        <w:rPr>
-          <w:sz w:val="24"/>
-          <w:szCs w:val="24"/>
-        </w:rPr>
-      </w:pPr>
-    </w:p>
-    <w:p>
-      <w:pPr>
-        <w:pStyle w:val="BodyText"/>
-        <w:rPr>
-          <w:sz w:val="24"/>
-          <w:szCs w:val="24"/>
-        </w:rPr>
-      </w:pPr>
-      <w:r>
-        <w:rPr>
-          <w:sz w:val="24"/>
-          <w:szCs w:val="24"/>
-        </w:rPr>
-        <w:t>Teams will be the same as in class</w:t>
-      </w:r>
-    </w:p>
-    <w:p>
-      <w:pPr>
-        <w:pStyle w:val="BodyText"/>
-        <w:rPr>
-          <w:sz w:val="24"/>
-          <w:szCs w:val="24"/>
-        </w:rPr>
-      </w:pPr>
-    </w:p>
-    <w:p>
-      <w:pPr>
-        <w:pStyle w:val="BodyText"/>
-        <w:rPr>
-          <w:sz w:val="24"/>
-          <w:szCs w:val="24"/>
-        </w:rPr>
-      </w:pPr>
-      <w:r>
-        <w:rPr>
-          <w:sz w:val="24"/>
-          <w:szCs w:val="24"/>
-        </w:rPr>
-        <w:t>Due Oct 15: Conduct a planning meeting to re-prioritize the work, the priority and effort should roughly represent the effort required to complete the tasks.  Break down the next sprint work, the amount of work undertaken should roughly be the same as the previous sprint</w:t>
-      </w:r>
-      <w:r>
-        <w:rPr>
-          <w:sz w:val="24"/>
-          <w:szCs w:val="24"/>
-        </w:rPr>
-        <w:t>.  At least 1 stores per person, divide larger ones down if necessary</w:t>
-      </w:r>
-    </w:p>
-    <w:p>
-      <w:pPr>
-        <w:pStyle w:val="BodyText"/>
-        <w:rPr>
-          <w:sz w:val="24"/>
-          <w:szCs w:val="24"/>
-        </w:rPr>
-      </w:pPr>
-    </w:p>
-    <w:p>
-      <w:pPr>
-        <w:pStyle w:val="BodyText"/>
-        <w:rPr>
-          <w:sz w:val="24"/>
-          <w:szCs w:val="24"/>
-        </w:rPr>
-      </w:pPr>
-      <w:r>
-        <w:rPr>
-          <w:sz w:val="24"/>
-          <w:szCs w:val="24"/>
-        </w:rPr>
-        <w:t>Complete the team member sheet.</w:t>
-      </w:r>
-    </w:p>
-    <w:p>
-      <w:pPr>
-        <w:pStyle w:val="BodyText"/>
-        <w:rPr>
-          <w:sz w:val="24"/>
-          <w:szCs w:val="24"/>
-        </w:rPr>
-      </w:pPr>
-      <w:r>
-        <w:rPr>
-          <w:sz w:val="24"/>
-          <w:szCs w:val="24"/>
-        </w:rPr>
-        <w:t xml:space="preserve"> </w:t>
-      </w:r>
-    </w:p>
-    <w:p>
-      <w:pPr>
-        <w:pStyle w:val="BodyText"/>
-        <w:rPr>
-          <w:sz w:val="24"/>
-          <w:szCs w:val="24"/>
-        </w:rPr>
-      </w:pPr>
-      <w:r>
-        <w:rPr>
-          <w:sz w:val="24"/>
-          <w:szCs w:val="24"/>
-        </w:rPr>
-        <w:t xml:space="preserve">Submit a copy of the planning spreadsheet on Oct14th(mignight) into the repo of the person designated to be Product Owner.  </w:t>
-      </w:r>
-      <w:r>
-        <w:rPr>
-          <w:b/>
-          <w:sz w:val="24"/>
-          <w:szCs w:val="24"/>
-        </w:rPr>
-        <w:t>This deadline is not flexible</w:t>
-      </w:r>
-      <w:r>
-        <w:rPr>
-          <w:sz w:val="24"/>
-          <w:szCs w:val="24"/>
-        </w:rPr>
-        <w:t>, as the assignment will re-continue on the 15th</w:t>
-      </w:r>
-    </w:p>
-    <w:p>
-      <w:pPr>
-        <w:pStyle w:val="BodyText"/>
-        <w:rPr>
-          <w:sz w:val="24"/>
-          <w:szCs w:val="24"/>
-        </w:rPr>
-      </w:pPr>
-    </w:p>
-    <w:p>
-      <w:pPr>
-        <w:pStyle w:val="BodyText"/>
-        <w:rPr>
-          <w:sz w:val="24"/>
-          <w:szCs w:val="24"/>
-        </w:rPr>
-      </w:pPr>
-    </w:p>
-    <w:p>
-      <w:pPr>
-        <w:pStyle w:val="BodyText"/>
-        <w:rPr>
-          <w:sz w:val="24"/>
-          <w:szCs w:val="24"/>
-        </w:rPr>
-      </w:pPr>
-      <w:r>
-        <w:rPr>
-          <w:sz w:val="24"/>
-          <w:szCs w:val="24"/>
-        </w:rPr>
-        <w:t>More info to come..</w:t>
+        <w:t xml:space="preserve">  Agile Project Planning and Backlog</w:t>
       </w:r>
       <w:bookmarkStart w:id="0" w:name="_GoBack"/>
       <w:bookmarkEnd w:id="0"/>
@@ -408,6 +202,272 @@
       <w:pPr>
         <w:pStyle w:val="BodyText"/>
         <w:rPr>
+          <w:b/>
+          <w:sz w:val="24"/>
+          <w:szCs w:val="24"/>
+        </w:rPr>
+      </w:pPr>
+    </w:p>
+    <w:p>
+      <w:pPr>
+        <w:pStyle w:val="BodyText"/>
+        <w:rPr>
+          <w:sz w:val="24"/>
+          <w:szCs w:val="24"/>
+        </w:rPr>
+      </w:pPr>
+      <w:r>
+        <w:rPr>
+          <w:sz w:val="24"/>
+          <w:szCs w:val="24"/>
+        </w:rPr>
+        <w:t xml:space="preserve">In class, we built the initial product backlog for the payment provider company we have just started.  We developed the work in the first sprint and we have created tasks and estimated the work.  </w:t>
+      </w:r>
+    </w:p>
+    <w:p>
+      <w:pPr>
+        <w:pStyle w:val="BodyText"/>
+        <w:rPr>
+          <w:sz w:val="24"/>
+          <w:szCs w:val="24"/>
+        </w:rPr>
+      </w:pPr>
+    </w:p>
+    <w:p>
+      <w:pPr>
+        <w:pStyle w:val="BodyText"/>
+        <w:rPr>
+          <w:sz w:val="24"/>
+          <w:szCs w:val="24"/>
+        </w:rPr>
+      </w:pPr>
+      <w:r>
+        <w:rPr>
+          <w:sz w:val="24"/>
+          <w:szCs w:val="24"/>
+        </w:rPr>
+        <w:t>The assignment starts at the end of the first sprint where we have successfully completed the work for the first sprint and are beginning the work for the second.  We have introduced 10 new stories in class, these are the future work.</w:t>
+      </w:r>
+    </w:p>
+    <w:p>
+      <w:pPr>
+        <w:pStyle w:val="BodyText"/>
+        <w:rPr>
+          <w:sz w:val="24"/>
+          <w:szCs w:val="24"/>
+        </w:rPr>
+      </w:pPr>
+    </w:p>
+    <w:p>
+      <w:pPr>
+        <w:pStyle w:val="BodyText"/>
+        <w:rPr>
+          <w:sz w:val="24"/>
+          <w:szCs w:val="24"/>
+        </w:rPr>
+      </w:pPr>
+      <w:r>
+        <w:rPr>
+          <w:sz w:val="24"/>
+          <w:szCs w:val="24"/>
+        </w:rPr>
+        <w:t>Teams will be the same as in class</w:t>
+      </w:r>
+    </w:p>
+    <w:p>
+      <w:pPr>
+        <w:pStyle w:val="BodyText"/>
+        <w:rPr>
+          <w:sz w:val="24"/>
+          <w:szCs w:val="24"/>
+        </w:rPr>
+      </w:pPr>
+    </w:p>
+    <w:p>
+      <w:pPr>
+        <w:pStyle w:val="BodyText"/>
+        <w:rPr>
+          <w:sz w:val="24"/>
+          <w:szCs w:val="24"/>
+        </w:rPr>
+      </w:pPr>
+      <w:r>
+        <w:rPr>
+          <w:sz w:val="24"/>
+          <w:szCs w:val="24"/>
+        </w:rPr>
+        <w:t>Due Oct 15: Conduct a planning meeting to re-prioritize the work, the priority and effort should roughly represent the effort required to complete the tasks.  Break down the next sprint work, the amount of work undertaken should roughly be the same as the previous sprint</w:t>
+      </w:r>
+      <w:r>
+        <w:rPr>
+          <w:sz w:val="24"/>
+          <w:szCs w:val="24"/>
+        </w:rPr>
+        <w:t xml:space="preserve">.  </w:t>
+      </w:r>
+      <w:r>
+        <w:rPr>
+          <w:sz w:val="24"/>
+          <w:szCs w:val="24"/>
+        </w:rPr>
+        <w:t xml:space="preserve">We added new Stories in class.  </w:t>
+      </w:r>
+      <w:r>
+        <w:rPr>
+          <w:sz w:val="24"/>
+          <w:szCs w:val="24"/>
+        </w:rPr>
+        <w:t xml:space="preserve">At least </w:t>
+      </w:r>
+      <w:r>
+        <w:rPr>
+          <w:sz w:val="24"/>
+          <w:szCs w:val="24"/>
+        </w:rPr>
+        <w:t>4</w:t>
+      </w:r>
+      <w:r>
+        <w:rPr>
+          <w:sz w:val="24"/>
+          <w:szCs w:val="24"/>
+        </w:rPr>
+        <w:t xml:space="preserve"> stores</w:t>
+      </w:r>
+      <w:r>
+        <w:rPr>
+          <w:sz w:val="24"/>
+          <w:szCs w:val="24"/>
+        </w:rPr>
+        <w:t xml:space="preserve"> must be added to the sprint backlog </w:t>
+      </w:r>
+    </w:p>
+    <w:p>
+      <w:pPr>
+        <w:pStyle w:val="BodyText"/>
+        <w:rPr>
+          <w:sz w:val="24"/>
+          <w:szCs w:val="24"/>
+        </w:rPr>
+      </w:pPr>
+    </w:p>
+    <w:p>
+      <w:pPr>
+        <w:pStyle w:val="BodyText"/>
+        <w:rPr>
+          <w:sz w:val="24"/>
+          <w:szCs w:val="24"/>
+        </w:rPr>
+      </w:pPr>
+      <w:r>
+        <w:rPr>
+          <w:sz w:val="24"/>
+          <w:szCs w:val="24"/>
+        </w:rPr>
+        <w:t>Submit a copy of the planning spreadsheet on Oct14th(</w:t>
+      </w:r>
+      <w:r>
+        <w:rPr>
+          <w:sz w:val="24"/>
+          <w:szCs w:val="24"/>
+        </w:rPr>
+        <w:t>midnight</w:t>
+      </w:r>
+      <w:r>
+        <w:rPr>
+          <w:sz w:val="24"/>
+          <w:szCs w:val="24"/>
+        </w:rPr>
+        <w:t xml:space="preserve">) into the repo of the person designated to be Product Owner.  </w:t>
+      </w:r>
+      <w:r>
+        <w:rPr>
+          <w:b/>
+          <w:sz w:val="24"/>
+          <w:szCs w:val="24"/>
+        </w:rPr>
+        <w:t>This deadline is not flexible</w:t>
+      </w:r>
+      <w:r>
+        <w:rPr>
+          <w:sz w:val="24"/>
+          <w:szCs w:val="24"/>
+        </w:rPr>
+        <w:t xml:space="preserve">, as the assignment will </w:t>
+      </w:r>
+      <w:r>
+        <w:rPr>
+          <w:sz w:val="24"/>
+          <w:szCs w:val="24"/>
+        </w:rPr>
+        <w:t>re-continue</w:t>
+      </w:r>
+      <w:r>
+        <w:rPr>
+          <w:sz w:val="24"/>
+          <w:szCs w:val="24"/>
+        </w:rPr>
+        <w:t xml:space="preserve"> the 15th</w:t>
+      </w:r>
+    </w:p>
+    <w:p>
+      <w:pPr>
+        <w:pStyle w:val="BodyText"/>
+        <w:rPr>
+          <w:sz w:val="24"/>
+          <w:szCs w:val="24"/>
+        </w:rPr>
+      </w:pPr>
+    </w:p>
+    <w:p>
+      <w:pPr>
+        <w:pStyle w:val="BodyText"/>
+        <w:rPr>
+          <w:sz w:val="24"/>
+          <w:szCs w:val="24"/>
+        </w:rPr>
+      </w:pPr>
+      <w:r>
+        <w:rPr>
+          <w:sz w:val="24"/>
+          <w:szCs w:val="24"/>
+        </w:rPr>
+        <w:t>Your submission for the 15</w:t>
+      </w:r>
+      <w:r>
+        <w:rPr>
+          <w:sz w:val="24"/>
+          <w:szCs w:val="24"/>
+          <w:vertAlign w:val="superscript"/>
+        </w:rPr>
+        <w:t>th</w:t>
+      </w:r>
+      <w:r>
+        <w:rPr>
+          <w:sz w:val="24"/>
+          <w:szCs w:val="24"/>
+        </w:rPr>
+        <w:t xml:space="preserve"> and sprint 2 should be complete on the 15th.  IN class on the 15</w:t>
+      </w:r>
+      <w:r>
+        <w:rPr>
+          <w:sz w:val="24"/>
+          <w:szCs w:val="24"/>
+          <w:vertAlign w:val="superscript"/>
+        </w:rPr>
+        <w:t>th</w:t>
+      </w:r>
+      <w:r>
+        <w:rPr>
+          <w:sz w:val="24"/>
+          <w:szCs w:val="24"/>
+        </w:rPr>
+        <w:t xml:space="preserve"> we will populate the next list of backlog items, mark the ones completed in sprint 2 backlog as complete and repeat and do product backlog and sprint backlog for sprint 3 for next week as the final submission. </w:t>
+      </w:r>
+    </w:p>
+    <w:p>
+      <w:pPr>
+        <w:pStyle w:val="BodyText"/>
+        <w:rPr>
           <w:sz w:val="24"/>
           <w:szCs w:val="24"/>
         </w:rPr>
@@ -461,7 +521,14 @@
           <w:sz w:val="24"/>
           <w:szCs w:val="24"/>
         </w:rPr>
-        <w:t xml:space="preserve"> must be submitted in your repo called “A########_MCDA5510”</w:t>
+        <w:t xml:space="preserve"> must be submitted in your repo </w:t>
+      </w:r>
+      <w:r>
+        <w:rPr>
+          <w:sz w:val="24"/>
+          <w:szCs w:val="24"/>
+        </w:rPr>
+        <w:t>of the “Product Owner” with your team.</w:t>
       </w:r>
     </w:p>
     <w:p>
@@ -477,28 +544,21 @@
           <w:sz w:val="24"/>
           <w:szCs w:val="24"/>
         </w:rPr>
-        <w:t>Code must be located under</w:t>
+        <w:t>One of the sheets must list all</w:t>
       </w:r>
       <w:r>
         <w:rPr>
           <w:sz w:val="24"/>
           <w:szCs w:val="24"/>
         </w:rPr>
-        <w:t xml:space="preserve"> a directory called “</w:t>
+        <w:t xml:space="preserve"> the team member</w:t>
       </w:r>
       <w:r>
         <w:rPr>
           <w:sz w:val="24"/>
           <w:szCs w:val="24"/>
         </w:rPr>
-        <w:t>Project1</w:t>
-      </w:r>
-      <w:r>
-        <w:rPr>
-          <w:sz w:val="24"/>
-          <w:szCs w:val="24"/>
-        </w:rPr>
-        <w:t>”</w:t>
+        <w:t>s, first/last names and A Numbers</w:t>
       </w:r>
     </w:p>
     <w:p>
@@ -3883,7 +3943,7 @@
 </file>
 
 <file path=customXml/itemProps1.xml><?xml version="1.0" encoding="utf-8"?>
-<ds:datastoreItem xmlns:ds="http://schemas.openxmlformats.org/officeDocument/2006/customXml" ds:itemID="{583842FD-7B00-3243-9C26-CC5037BBB93C}">
+<ds:datastoreItem xmlns:ds="http://schemas.openxmlformats.org/officeDocument/2006/customXml" ds:itemID="{6097B7A2-7335-3040-80AD-B22601592CEE}">
   <ds:schemaRefs>
     <ds:schemaRef ds:uri="http://schemas.openxmlformats.org/officeDocument/2006/bibliography"/>
   </ds:schemaRefs>

</xml_diff>

<commit_message>
Updated assignment and backlog
</commit_message>
<xml_diff>
--- a/Project 1/Project 1.docx
+++ b/Project 1/Project 1.docx
@@ -195,6 +195,312 @@
         </w:rPr>
         <w:t xml:space="preserve">  Agile Project Planning and Backlog</w:t>
       </w:r>
+    </w:p>
+    <w:p>
+      <w:pPr>
+        <w:pStyle w:val="BodyText"/>
+        <w:rPr>
+          <w:b/>
+          <w:sz w:val="24"/>
+          <w:szCs w:val="24"/>
+        </w:rPr>
+      </w:pPr>
+    </w:p>
+    <w:p>
+      <w:pPr>
+        <w:pStyle w:val="BodyText"/>
+        <w:rPr>
+          <w:sz w:val="24"/>
+          <w:szCs w:val="24"/>
+        </w:rPr>
+      </w:pPr>
+      <w:r>
+        <w:rPr>
+          <w:sz w:val="24"/>
+          <w:szCs w:val="24"/>
+        </w:rPr>
+        <w:t xml:space="preserve">In class, we built the initial product backlog for the payment provider company we have just started.  We developed the work in the first sprint and we have created tasks and estimated the work.  </w:t>
+      </w:r>
+    </w:p>
+    <w:p>
+      <w:pPr>
+        <w:pStyle w:val="BodyText"/>
+        <w:rPr>
+          <w:sz w:val="24"/>
+          <w:szCs w:val="24"/>
+        </w:rPr>
+      </w:pPr>
+    </w:p>
+    <w:p>
+      <w:pPr>
+        <w:pStyle w:val="BodyText"/>
+        <w:rPr>
+          <w:sz w:val="24"/>
+          <w:szCs w:val="24"/>
+        </w:rPr>
+      </w:pPr>
+      <w:r>
+        <w:rPr>
+          <w:sz w:val="24"/>
+          <w:szCs w:val="24"/>
+        </w:rPr>
+        <w:t>The assignment starts at the end of the first sprint where we have successfully completed the work for the first sprint and are beginning the work for the second.  We have introduced 10 new stories in class, these are the future work.</w:t>
+      </w:r>
+    </w:p>
+    <w:p>
+      <w:pPr>
+        <w:pStyle w:val="BodyText"/>
+        <w:rPr>
+          <w:sz w:val="24"/>
+          <w:szCs w:val="24"/>
+        </w:rPr>
+      </w:pPr>
+    </w:p>
+    <w:p>
+      <w:pPr>
+        <w:pStyle w:val="BodyText"/>
+        <w:rPr>
+          <w:sz w:val="24"/>
+          <w:szCs w:val="24"/>
+        </w:rPr>
+      </w:pPr>
+      <w:r>
+        <w:rPr>
+          <w:sz w:val="24"/>
+          <w:szCs w:val="24"/>
+        </w:rPr>
+        <w:t>Teams will be the same as in class</w:t>
+      </w:r>
+    </w:p>
+    <w:p>
+      <w:pPr>
+        <w:pStyle w:val="BodyText"/>
+        <w:rPr>
+          <w:sz w:val="24"/>
+          <w:szCs w:val="24"/>
+        </w:rPr>
+      </w:pPr>
+    </w:p>
+    <w:p>
+      <w:pPr>
+        <w:pStyle w:val="BodyText"/>
+        <w:rPr>
+          <w:sz w:val="24"/>
+          <w:szCs w:val="24"/>
+        </w:rPr>
+      </w:pPr>
+      <w:r>
+        <w:rPr>
+          <w:sz w:val="24"/>
+          <w:szCs w:val="24"/>
+        </w:rPr>
+        <w:t>Due Oct 15: Conduct a planning meeting to re-prioritize the work, the priority and effort should roughly represent the effort required to complete the tasks.  Break down the next sprint work, the amount of work undertaken should roughly be the same as the previous sprint</w:t>
+      </w:r>
+      <w:r>
+        <w:rPr>
+          <w:sz w:val="24"/>
+          <w:szCs w:val="24"/>
+        </w:rPr>
+        <w:t xml:space="preserve">.  </w:t>
+      </w:r>
+      <w:r>
+        <w:rPr>
+          <w:sz w:val="24"/>
+          <w:szCs w:val="24"/>
+        </w:rPr>
+        <w:t xml:space="preserve">We added new Stories in class.  </w:t>
+      </w:r>
+      <w:r>
+        <w:rPr>
+          <w:sz w:val="24"/>
+          <w:szCs w:val="24"/>
+        </w:rPr>
+        <w:t xml:space="preserve">At least </w:t>
+      </w:r>
+      <w:r>
+        <w:rPr>
+          <w:sz w:val="24"/>
+          <w:szCs w:val="24"/>
+        </w:rPr>
+        <w:t>4</w:t>
+      </w:r>
+      <w:r>
+        <w:rPr>
+          <w:sz w:val="24"/>
+          <w:szCs w:val="24"/>
+        </w:rPr>
+        <w:t xml:space="preserve"> stores</w:t>
+      </w:r>
+      <w:r>
+        <w:rPr>
+          <w:sz w:val="24"/>
+          <w:szCs w:val="24"/>
+        </w:rPr>
+        <w:t xml:space="preserve"> must be added to the sprint backlog </w:t>
+      </w:r>
+    </w:p>
+    <w:p>
+      <w:pPr>
+        <w:pStyle w:val="BodyText"/>
+        <w:rPr>
+          <w:sz w:val="24"/>
+          <w:szCs w:val="24"/>
+        </w:rPr>
+      </w:pPr>
+    </w:p>
+    <w:p>
+      <w:pPr>
+        <w:pStyle w:val="BodyText"/>
+        <w:rPr>
+          <w:sz w:val="24"/>
+          <w:szCs w:val="24"/>
+        </w:rPr>
+      </w:pPr>
+      <w:r>
+        <w:rPr>
+          <w:sz w:val="24"/>
+          <w:szCs w:val="24"/>
+        </w:rPr>
+        <w:t>Submit a copy of the planning spreadsheet on Oct14th(</w:t>
+      </w:r>
+      <w:r>
+        <w:rPr>
+          <w:sz w:val="24"/>
+          <w:szCs w:val="24"/>
+        </w:rPr>
+        <w:t>midnight</w:t>
+      </w:r>
+      <w:r>
+        <w:rPr>
+          <w:sz w:val="24"/>
+          <w:szCs w:val="24"/>
+        </w:rPr>
+        <w:t xml:space="preserve">) into the repo of the person designated to be Product Owner.  </w:t>
+      </w:r>
+      <w:r>
+        <w:rPr>
+          <w:b/>
+          <w:sz w:val="24"/>
+          <w:szCs w:val="24"/>
+        </w:rPr>
+        <w:t>This deadline is not flexible</w:t>
+      </w:r>
+      <w:r>
+        <w:rPr>
+          <w:sz w:val="24"/>
+          <w:szCs w:val="24"/>
+        </w:rPr>
+        <w:t xml:space="preserve">, as the assignment will </w:t>
+      </w:r>
+      <w:r>
+        <w:rPr>
+          <w:sz w:val="24"/>
+          <w:szCs w:val="24"/>
+        </w:rPr>
+        <w:t>re-continue</w:t>
+      </w:r>
+      <w:r>
+        <w:rPr>
+          <w:sz w:val="24"/>
+          <w:szCs w:val="24"/>
+        </w:rPr>
+        <w:t xml:space="preserve"> the 15th</w:t>
+      </w:r>
+    </w:p>
+    <w:p>
+      <w:pPr>
+        <w:pStyle w:val="BodyText"/>
+        <w:rPr>
+          <w:sz w:val="24"/>
+          <w:szCs w:val="24"/>
+        </w:rPr>
+      </w:pPr>
+    </w:p>
+    <w:p>
+      <w:pPr>
+        <w:pStyle w:val="BodyText"/>
+        <w:rPr>
+          <w:sz w:val="24"/>
+          <w:szCs w:val="24"/>
+        </w:rPr>
+      </w:pPr>
+      <w:r>
+        <w:rPr>
+          <w:sz w:val="24"/>
+          <w:szCs w:val="24"/>
+        </w:rPr>
+        <w:t>Your submission for the 15</w:t>
+      </w:r>
+      <w:r>
+        <w:rPr>
+          <w:sz w:val="24"/>
+          <w:szCs w:val="24"/>
+          <w:vertAlign w:val="superscript"/>
+        </w:rPr>
+        <w:t>th</w:t>
+      </w:r>
+      <w:r>
+        <w:rPr>
+          <w:sz w:val="24"/>
+          <w:szCs w:val="24"/>
+        </w:rPr>
+        <w:t xml:space="preserve"> and sprint 2 should be complete on the 15th.  IN class on the 15</w:t>
+      </w:r>
+      <w:r>
+        <w:rPr>
+          <w:sz w:val="24"/>
+          <w:szCs w:val="24"/>
+          <w:vertAlign w:val="superscript"/>
+        </w:rPr>
+        <w:t>th</w:t>
+      </w:r>
+      <w:r>
+        <w:rPr>
+          <w:sz w:val="24"/>
+          <w:szCs w:val="24"/>
+        </w:rPr>
+        <w:t xml:space="preserve"> we will populate the next list of backlog items, mark the ones completed in sprint 2 backlog as complete and repeat and do product backlog and sprint backlog for sprint 3 for next week as the final submission. </w:t>
+      </w:r>
+    </w:p>
+    <w:p>
+      <w:pPr>
+        <w:pStyle w:val="BodyText"/>
+        <w:rPr>
+          <w:sz w:val="24"/>
+          <w:szCs w:val="24"/>
+        </w:rPr>
+      </w:pPr>
+    </w:p>
+    <w:p>
+      <w:pPr>
+        <w:pStyle w:val="BodyText"/>
+        <w:rPr>
+          <w:sz w:val="24"/>
+          <w:szCs w:val="24"/>
+        </w:rPr>
+      </w:pPr>
+      <w:r>
+        <w:rPr>
+          <w:sz w:val="24"/>
+          <w:szCs w:val="24"/>
+        </w:rPr>
+        <w:t>Repeat creating the 3</w:t>
+      </w:r>
+      <w:r>
+        <w:rPr>
+          <w:sz w:val="24"/>
+          <w:szCs w:val="24"/>
+          <w:vertAlign w:val="superscript"/>
+        </w:rPr>
+        <w:t>rd</w:t>
+      </w:r>
+      <w:r>
+        <w:rPr>
+          <w:sz w:val="24"/>
+          <w:szCs w:val="24"/>
+        </w:rPr>
+        <w:t xml:space="preserve"> backlog before class on the 17th</w:t>
+      </w:r>
       <w:bookmarkStart w:id="0" w:name="_GoBack"/>
       <w:bookmarkEnd w:id="0"/>
     </w:p>
@@ -202,272 +508,6 @@
       <w:pPr>
         <w:pStyle w:val="BodyText"/>
         <w:rPr>
-          <w:b/>
-          <w:sz w:val="24"/>
-          <w:szCs w:val="24"/>
-        </w:rPr>
-      </w:pPr>
-    </w:p>
-    <w:p>
-      <w:pPr>
-        <w:pStyle w:val="BodyText"/>
-        <w:rPr>
-          <w:sz w:val="24"/>
-          <w:szCs w:val="24"/>
-        </w:rPr>
-      </w:pPr>
-      <w:r>
-        <w:rPr>
-          <w:sz w:val="24"/>
-          <w:szCs w:val="24"/>
-        </w:rPr>
-        <w:t xml:space="preserve">In class, we built the initial product backlog for the payment provider company we have just started.  We developed the work in the first sprint and we have created tasks and estimated the work.  </w:t>
-      </w:r>
-    </w:p>
-    <w:p>
-      <w:pPr>
-        <w:pStyle w:val="BodyText"/>
-        <w:rPr>
-          <w:sz w:val="24"/>
-          <w:szCs w:val="24"/>
-        </w:rPr>
-      </w:pPr>
-    </w:p>
-    <w:p>
-      <w:pPr>
-        <w:pStyle w:val="BodyText"/>
-        <w:rPr>
-          <w:sz w:val="24"/>
-          <w:szCs w:val="24"/>
-        </w:rPr>
-      </w:pPr>
-      <w:r>
-        <w:rPr>
-          <w:sz w:val="24"/>
-          <w:szCs w:val="24"/>
-        </w:rPr>
-        <w:t>The assignment starts at the end of the first sprint where we have successfully completed the work for the first sprint and are beginning the work for the second.  We have introduced 10 new stories in class, these are the future work.</w:t>
-      </w:r>
-    </w:p>
-    <w:p>
-      <w:pPr>
-        <w:pStyle w:val="BodyText"/>
-        <w:rPr>
-          <w:sz w:val="24"/>
-          <w:szCs w:val="24"/>
-        </w:rPr>
-      </w:pPr>
-    </w:p>
-    <w:p>
-      <w:pPr>
-        <w:pStyle w:val="BodyText"/>
-        <w:rPr>
-          <w:sz w:val="24"/>
-          <w:szCs w:val="24"/>
-        </w:rPr>
-      </w:pPr>
-      <w:r>
-        <w:rPr>
-          <w:sz w:val="24"/>
-          <w:szCs w:val="24"/>
-        </w:rPr>
-        <w:t>Teams will be the same as in class</w:t>
-      </w:r>
-    </w:p>
-    <w:p>
-      <w:pPr>
-        <w:pStyle w:val="BodyText"/>
-        <w:rPr>
-          <w:sz w:val="24"/>
-          <w:szCs w:val="24"/>
-        </w:rPr>
-      </w:pPr>
-    </w:p>
-    <w:p>
-      <w:pPr>
-        <w:pStyle w:val="BodyText"/>
-        <w:rPr>
-          <w:sz w:val="24"/>
-          <w:szCs w:val="24"/>
-        </w:rPr>
-      </w:pPr>
-      <w:r>
-        <w:rPr>
-          <w:sz w:val="24"/>
-          <w:szCs w:val="24"/>
-        </w:rPr>
-        <w:t>Due Oct 15: Conduct a planning meeting to re-prioritize the work, the priority and effort should roughly represent the effort required to complete the tasks.  Break down the next sprint work, the amount of work undertaken should roughly be the same as the previous sprint</w:t>
-      </w:r>
-      <w:r>
-        <w:rPr>
-          <w:sz w:val="24"/>
-          <w:szCs w:val="24"/>
-        </w:rPr>
-        <w:t xml:space="preserve">.  </w:t>
-      </w:r>
-      <w:r>
-        <w:rPr>
-          <w:sz w:val="24"/>
-          <w:szCs w:val="24"/>
-        </w:rPr>
-        <w:t xml:space="preserve">We added new Stories in class.  </w:t>
-      </w:r>
-      <w:r>
-        <w:rPr>
-          <w:sz w:val="24"/>
-          <w:szCs w:val="24"/>
-        </w:rPr>
-        <w:t xml:space="preserve">At least </w:t>
-      </w:r>
-      <w:r>
-        <w:rPr>
-          <w:sz w:val="24"/>
-          <w:szCs w:val="24"/>
-        </w:rPr>
-        <w:t>4</w:t>
-      </w:r>
-      <w:r>
-        <w:rPr>
-          <w:sz w:val="24"/>
-          <w:szCs w:val="24"/>
-        </w:rPr>
-        <w:t xml:space="preserve"> stores</w:t>
-      </w:r>
-      <w:r>
-        <w:rPr>
-          <w:sz w:val="24"/>
-          <w:szCs w:val="24"/>
-        </w:rPr>
-        <w:t xml:space="preserve"> must be added to the sprint backlog </w:t>
-      </w:r>
-    </w:p>
-    <w:p>
-      <w:pPr>
-        <w:pStyle w:val="BodyText"/>
-        <w:rPr>
-          <w:sz w:val="24"/>
-          <w:szCs w:val="24"/>
-        </w:rPr>
-      </w:pPr>
-    </w:p>
-    <w:p>
-      <w:pPr>
-        <w:pStyle w:val="BodyText"/>
-        <w:rPr>
-          <w:sz w:val="24"/>
-          <w:szCs w:val="24"/>
-        </w:rPr>
-      </w:pPr>
-      <w:r>
-        <w:rPr>
-          <w:sz w:val="24"/>
-          <w:szCs w:val="24"/>
-        </w:rPr>
-        <w:t>Submit a copy of the planning spreadsheet on Oct14th(</w:t>
-      </w:r>
-      <w:r>
-        <w:rPr>
-          <w:sz w:val="24"/>
-          <w:szCs w:val="24"/>
-        </w:rPr>
-        <w:t>midnight</w:t>
-      </w:r>
-      <w:r>
-        <w:rPr>
-          <w:sz w:val="24"/>
-          <w:szCs w:val="24"/>
-        </w:rPr>
-        <w:t xml:space="preserve">) into the repo of the person designated to be Product Owner.  </w:t>
-      </w:r>
-      <w:r>
-        <w:rPr>
-          <w:b/>
-          <w:sz w:val="24"/>
-          <w:szCs w:val="24"/>
-        </w:rPr>
-        <w:t>This deadline is not flexible</w:t>
-      </w:r>
-      <w:r>
-        <w:rPr>
-          <w:sz w:val="24"/>
-          <w:szCs w:val="24"/>
-        </w:rPr>
-        <w:t xml:space="preserve">, as the assignment will </w:t>
-      </w:r>
-      <w:r>
-        <w:rPr>
-          <w:sz w:val="24"/>
-          <w:szCs w:val="24"/>
-        </w:rPr>
-        <w:t>re-continue</w:t>
-      </w:r>
-      <w:r>
-        <w:rPr>
-          <w:sz w:val="24"/>
-          <w:szCs w:val="24"/>
-        </w:rPr>
-        <w:t xml:space="preserve"> the 15th</w:t>
-      </w:r>
-    </w:p>
-    <w:p>
-      <w:pPr>
-        <w:pStyle w:val="BodyText"/>
-        <w:rPr>
-          <w:sz w:val="24"/>
-          <w:szCs w:val="24"/>
-        </w:rPr>
-      </w:pPr>
-    </w:p>
-    <w:p>
-      <w:pPr>
-        <w:pStyle w:val="BodyText"/>
-        <w:rPr>
-          <w:sz w:val="24"/>
-          <w:szCs w:val="24"/>
-        </w:rPr>
-      </w:pPr>
-      <w:r>
-        <w:rPr>
-          <w:sz w:val="24"/>
-          <w:szCs w:val="24"/>
-        </w:rPr>
-        <w:t>Your submission for the 15</w:t>
-      </w:r>
-      <w:r>
-        <w:rPr>
-          <w:sz w:val="24"/>
-          <w:szCs w:val="24"/>
-          <w:vertAlign w:val="superscript"/>
-        </w:rPr>
-        <w:t>th</w:t>
-      </w:r>
-      <w:r>
-        <w:rPr>
-          <w:sz w:val="24"/>
-          <w:szCs w:val="24"/>
-        </w:rPr>
-        <w:t xml:space="preserve"> and sprint 2 should be complete on the 15th.  IN class on the 15</w:t>
-      </w:r>
-      <w:r>
-        <w:rPr>
-          <w:sz w:val="24"/>
-          <w:szCs w:val="24"/>
-          <w:vertAlign w:val="superscript"/>
-        </w:rPr>
-        <w:t>th</w:t>
-      </w:r>
-      <w:r>
-        <w:rPr>
-          <w:sz w:val="24"/>
-          <w:szCs w:val="24"/>
-        </w:rPr>
-        <w:t xml:space="preserve"> we will populate the next list of backlog items, mark the ones completed in sprint 2 backlog as complete and repeat and do product backlog and sprint backlog for sprint 3 for next week as the final submission. </w:t>
-      </w:r>
-    </w:p>
-    <w:p>
-      <w:pPr>
-        <w:pStyle w:val="BodyText"/>
-        <w:rPr>
           <w:sz w:val="24"/>
           <w:szCs w:val="24"/>
         </w:rPr>
@@ -544,21 +584,7 @@
           <w:sz w:val="24"/>
           <w:szCs w:val="24"/>
         </w:rPr>
-        <w:t>One of the sheets must list all</w:t>
-      </w:r>
-      <w:r>
-        <w:rPr>
-          <w:sz w:val="24"/>
-          <w:szCs w:val="24"/>
-        </w:rPr>
-        <w:t xml:space="preserve"> the team member</w:t>
-      </w:r>
-      <w:r>
-        <w:rPr>
-          <w:sz w:val="24"/>
-          <w:szCs w:val="24"/>
-        </w:rPr>
-        <w:t>s, first/last names and A Numbers</w:t>
+        <w:t>One of the sheets must list all the team members, first/last names and A Numbers</w:t>
       </w:r>
     </w:p>
     <w:p>
@@ -3943,7 +3969,7 @@
 </file>
 
 <file path=customXml/itemProps1.xml><?xml version="1.0" encoding="utf-8"?>
-<ds:datastoreItem xmlns:ds="http://schemas.openxmlformats.org/officeDocument/2006/customXml" ds:itemID="{6097B7A2-7335-3040-80AD-B22601592CEE}">
+<ds:datastoreItem xmlns:ds="http://schemas.openxmlformats.org/officeDocument/2006/customXml" ds:itemID="{2DFCF04F-B0D9-6747-B6E6-A5092B0E4697}">
   <ds:schemaRefs>
     <ds:schemaRef ds:uri="http://schemas.openxmlformats.org/officeDocument/2006/bibliography"/>
   </ds:schemaRefs>

</xml_diff>

<commit_message>
Updated project 1 ( added part 2)
</commit_message>
<xml_diff>
--- a/Project 1/Project 1.docx
+++ b/Project 1/Project 1.docx
@@ -4,14 +4,14 @@
   <w:body>
     <w:tbl>
       <w:tblPr>
-        <w:tblW w:w="0" w:type="auto"/>
+        <w:tblW w:w="9468" w:type="dxa"/>
         <w:tblLayout w:type="fixed"/>
         <w:tblLook w:val="0000" w:firstRow="0" w:lastRow="0" w:firstColumn="0" w:lastColumn="0" w:noHBand="0" w:noVBand="0"/>
       </w:tblPr>
       <w:tblGrid>
         <w:gridCol w:w="2952"/>
-        <w:gridCol w:w="3816"/>
-        <w:gridCol w:w="2700"/>
+        <w:gridCol w:w="3569"/>
+        <w:gridCol w:w="2947"/>
       </w:tblGrid>
       <w:tr>
         <w:trPr>
@@ -41,7 +41,7 @@
         </w:tc>
         <w:tc>
           <w:tcPr>
-            <w:tcW w:w="3816" w:type="dxa"/>
+            <w:tcW w:w="3569" w:type="dxa"/>
           </w:tcPr>
           <w:p>
             <w:pPr>
@@ -80,7 +80,7 @@
         </w:tc>
         <w:tc>
           <w:tcPr>
-            <w:tcW w:w="2700" w:type="dxa"/>
+            <w:tcW w:w="2947" w:type="dxa"/>
           </w:tcPr>
           <w:p>
             <w:pPr>
@@ -91,6 +91,14 @@
                 <w:szCs w:val="24"/>
               </w:rPr>
             </w:pPr>
+            <w:r>
+              <w:rPr>
+                <w:b/>
+                <w:sz w:val="32"/>
+                <w:szCs w:val="24"/>
+              </w:rPr>
+              <w:t xml:space="preserve">Part 1 </w:t>
+            </w:r>
             <w:r>
               <w:rPr>
                 <w:b/>
@@ -123,14 +131,34 @@
               </w:rPr>
               <w:t>22</w:t>
             </w:r>
+          </w:p>
+          <w:p>
+            <w:pPr>
+              <w:jc w:val="right"/>
+              <w:rPr>
+                <w:b/>
+                <w:sz w:val="32"/>
+                <w:szCs w:val="24"/>
+              </w:rPr>
+            </w:pPr>
             <w:r>
               <w:rPr>
                 <w:b/>
                 <w:sz w:val="32"/>
                 <w:szCs w:val="24"/>
               </w:rPr>
-              <w:t xml:space="preserve"> (midnight)</w:t>
+              <w:t>Part 2 Due: Nov 1</w:t>
             </w:r>
+          </w:p>
+          <w:p>
+            <w:pPr>
+              <w:jc w:val="right"/>
+              <w:rPr>
+                <w:b/>
+                <w:sz w:val="32"/>
+                <w:szCs w:val="24"/>
+              </w:rPr>
+            </w:pPr>
           </w:p>
         </w:tc>
       </w:tr>
@@ -157,53 +185,82 @@
     <w:p>
       <w:pPr>
         <w:pStyle w:val="BodyText"/>
+        <w:jc w:val="center"/>
         <w:rPr>
           <w:b/>
-          <w:sz w:val="24"/>
-          <w:szCs w:val="24"/>
+          <w:sz w:val="36"/>
+          <w:szCs w:val="36"/>
         </w:rPr>
       </w:pPr>
       <w:r>
         <w:rPr>
           <w:b/>
-          <w:sz w:val="24"/>
-          <w:szCs w:val="24"/>
-        </w:rPr>
-        <w:t>Project</w:t>
-      </w:r>
-      <w:r>
+          <w:sz w:val="36"/>
+          <w:szCs w:val="36"/>
+        </w:rPr>
+        <w:t>Software development planning</w:t>
+      </w:r>
+    </w:p>
+    <w:p>
+      <w:pPr>
+        <w:pStyle w:val="BodyText"/>
         <w:rPr>
           <w:b/>
           <w:sz w:val="24"/>
           <w:szCs w:val="24"/>
         </w:rPr>
-        <w:t xml:space="preserve"> Description</w:t>
-      </w:r>
-      <w:r>
+      </w:pPr>
+    </w:p>
+    <w:p>
+      <w:pPr>
+        <w:pStyle w:val="BodyText"/>
         <w:rPr>
           <w:b/>
           <w:sz w:val="24"/>
           <w:szCs w:val="24"/>
         </w:rPr>
-        <w:t>:</w:t>
-      </w:r>
+      </w:pPr>
       <w:r>
         <w:rPr>
           <w:b/>
           <w:sz w:val="24"/>
           <w:szCs w:val="24"/>
         </w:rPr>
-        <w:t xml:space="preserve">  Agile Project Planning and Backlog</w:t>
-      </w:r>
-    </w:p>
-    <w:p>
-      <w:pPr>
-        <w:pStyle w:val="BodyText"/>
+        <w:t xml:space="preserve">Part 1: </w:t>
+      </w:r>
+      <w:r>
         <w:rPr>
           <w:b/>
           <w:sz w:val="24"/>
           <w:szCs w:val="24"/>
         </w:rPr>
+        <w:t xml:space="preserve">Agile Project Planning and </w:t>
+      </w:r>
+      <w:r>
+        <w:rPr>
+          <w:b/>
+          <w:sz w:val="24"/>
+          <w:szCs w:val="24"/>
+        </w:rPr>
+        <w:t>Backlog (Due</w:t>
+      </w:r>
+      <w:r>
+        <w:rPr>
+          <w:b/>
+          <w:sz w:val="24"/>
+          <w:szCs w:val="24"/>
+        </w:rPr>
+        <w:t xml:space="preserve"> Oct22nd)</w:t>
+      </w:r>
+    </w:p>
+    <w:p>
+      <w:pPr>
+        <w:pStyle w:val="BodyText"/>
+        <w:rPr>
+          <w:b/>
+          <w:sz w:val="24"/>
+          <w:szCs w:val="24"/>
+        </w:rPr>
       </w:pPr>
     </w:p>
     <w:p>
@@ -383,14 +440,54 @@
           <w:sz w:val="24"/>
           <w:szCs w:val="24"/>
         </w:rPr>
-        <w:t>This deadline is not flexible</w:t>
-      </w:r>
-      <w:r>
-        <w:rPr>
-          <w:sz w:val="24"/>
-          <w:szCs w:val="24"/>
-        </w:rPr>
-        <w:t xml:space="preserve">, as the assignment will </w:t>
+        <w:t>These deadlines</w:t>
+      </w:r>
+      <w:r>
+        <w:rPr>
+          <w:b/>
+          <w:sz w:val="24"/>
+          <w:szCs w:val="24"/>
+        </w:rPr>
+        <w:t xml:space="preserve"> </w:t>
+      </w:r>
+      <w:r>
+        <w:rPr>
+          <w:b/>
+          <w:sz w:val="24"/>
+          <w:szCs w:val="24"/>
+        </w:rPr>
+        <w:t xml:space="preserve">are </w:t>
+      </w:r>
+      <w:r>
+        <w:rPr>
+          <w:b/>
+          <w:sz w:val="24"/>
+          <w:szCs w:val="24"/>
+        </w:rPr>
+        <w:t xml:space="preserve">not </w:t>
+      </w:r>
+      <w:r>
+        <w:rPr>
+          <w:b/>
+          <w:sz w:val="24"/>
+          <w:szCs w:val="24"/>
+        </w:rPr>
+        <w:t xml:space="preserve">flexible, their promptness are part of your grade. </w:t>
+      </w:r>
+      <w:r>
+        <w:rPr>
+          <w:b/>
+          <w:sz w:val="24"/>
+          <w:szCs w:val="24"/>
+        </w:rPr>
+        <w:t xml:space="preserve"> </w:t>
+      </w:r>
+      <w:r>
+        <w:rPr>
+          <w:sz w:val="24"/>
+          <w:szCs w:val="24"/>
+        </w:rPr>
+        <w:t xml:space="preserve">as the assignment will </w:t>
       </w:r>
       <w:r>
         <w:rPr>
@@ -444,7 +541,21 @@
           <w:sz w:val="24"/>
           <w:szCs w:val="24"/>
         </w:rPr>
-        <w:t xml:space="preserve"> and sprint 2 should be complete on the 15th.  IN class on the 15</w:t>
+        <w:t xml:space="preserve"> and sprint 2 sho</w:t>
+      </w:r>
+      <w:r>
+        <w:rPr>
+          <w:sz w:val="24"/>
+          <w:szCs w:val="24"/>
+        </w:rPr>
+        <w:t>uld be complete on the 15th.  In</w:t>
+      </w:r>
+      <w:r>
+        <w:rPr>
+          <w:sz w:val="24"/>
+          <w:szCs w:val="24"/>
+        </w:rPr>
+        <w:t xml:space="preserve"> class on the 15</w:t>
       </w:r>
       <w:r>
         <w:rPr>
@@ -477,6 +588,7 @@
         <w:rPr>
           <w:sz w:val="24"/>
           <w:szCs w:val="24"/>
+          <w:vertAlign w:val="superscript"/>
         </w:rPr>
       </w:pPr>
       <w:r>
@@ -499,34 +611,524 @@
           <w:sz w:val="24"/>
           <w:szCs w:val="24"/>
         </w:rPr>
-        <w:t xml:space="preserve"> backlog before class on the 17th</w:t>
+        <w:t xml:space="preserve"> backlog before class on the 17</w:t>
+      </w:r>
+      <w:r>
+        <w:rPr>
+          <w:sz w:val="24"/>
+          <w:szCs w:val="24"/>
+          <w:vertAlign w:val="superscript"/>
+        </w:rPr>
+        <w:t>th</w:t>
+      </w:r>
+      <w:r>
+        <w:rPr>
+          <w:sz w:val="24"/>
+          <w:szCs w:val="24"/>
+          <w:vertAlign w:val="superscript"/>
+        </w:rPr>
+        <w:t xml:space="preserve">, </w:t>
+      </w:r>
+    </w:p>
+    <w:p>
+      <w:pPr>
+        <w:pStyle w:val="BodyText"/>
+        <w:rPr>
+          <w:sz w:val="24"/>
+          <w:szCs w:val="24"/>
+        </w:rPr>
+      </w:pPr>
+    </w:p>
+    <w:p>
+      <w:pPr>
+        <w:pStyle w:val="BodyText"/>
+        <w:rPr>
+          <w:sz w:val="24"/>
+          <w:szCs w:val="24"/>
+          <w:vertAlign w:val="superscript"/>
+        </w:rPr>
+      </w:pPr>
+      <w:r>
+        <w:rPr>
+          <w:sz w:val="24"/>
+          <w:szCs w:val="24"/>
+        </w:rPr>
+        <w:t xml:space="preserve">Repeat one last final time before </w:t>
+      </w:r>
+      <w:r>
+        <w:rPr>
+          <w:sz w:val="24"/>
+          <w:szCs w:val="24"/>
+        </w:rPr>
+        <w:t xml:space="preserve">final submission on </w:t>
+      </w:r>
+      <w:r>
+        <w:rPr>
+          <w:sz w:val="24"/>
+          <w:szCs w:val="24"/>
+        </w:rPr>
+        <w:t>22</w:t>
+      </w:r>
+      <w:r>
+        <w:rPr>
+          <w:sz w:val="24"/>
+          <w:szCs w:val="24"/>
+          <w:vertAlign w:val="superscript"/>
+        </w:rPr>
+        <w:t>nd</w:t>
+      </w:r>
+    </w:p>
+    <w:p>
+      <w:pPr>
+        <w:pStyle w:val="BodyText"/>
+        <w:rPr>
+          <w:sz w:val="24"/>
+          <w:szCs w:val="24"/>
+        </w:rPr>
+      </w:pPr>
+    </w:p>
+    <w:p>
+      <w:pPr>
+        <w:pStyle w:val="BodyText"/>
+        <w:rPr>
+          <w:sz w:val="24"/>
+          <w:szCs w:val="24"/>
+        </w:rPr>
+      </w:pPr>
+      <w:r>
+        <w:rPr>
+          <w:sz w:val="24"/>
+          <w:szCs w:val="24"/>
+        </w:rPr>
+        <w:t>Create one final “Retrospective” tab where each member adds one item</w:t>
+      </w:r>
+    </w:p>
+    <w:p>
+      <w:pPr>
+        <w:pStyle w:val="BodyText"/>
+        <w:numPr>
+          <w:ilvl w:val="0"/>
+          <w:numId w:val="20"/>
+        </w:numPr>
+        <w:rPr>
+          <w:sz w:val="24"/>
+          <w:szCs w:val="24"/>
+        </w:rPr>
+      </w:pPr>
+      <w:r>
+        <w:rPr>
+          <w:sz w:val="24"/>
+          <w:szCs w:val="24"/>
+        </w:rPr>
+        <w:t xml:space="preserve">What worked </w:t>
+      </w:r>
+      <w:r>
+        <w:rPr>
+          <w:sz w:val="24"/>
+          <w:szCs w:val="24"/>
+        </w:rPr>
+        <w:t>within the project</w:t>
+      </w:r>
+    </w:p>
+    <w:p>
+      <w:pPr>
+        <w:pStyle w:val="BodyText"/>
+        <w:numPr>
+          <w:ilvl w:val="0"/>
+          <w:numId w:val="20"/>
+        </w:numPr>
+        <w:rPr>
+          <w:sz w:val="24"/>
+          <w:szCs w:val="24"/>
+        </w:rPr>
+      </w:pPr>
+      <w:r>
+        <w:rPr>
+          <w:sz w:val="24"/>
+          <w:szCs w:val="24"/>
+        </w:rPr>
+        <w:t>What did not work within the project</w:t>
+      </w:r>
+    </w:p>
+    <w:p>
+      <w:pPr>
+        <w:pStyle w:val="BodyText"/>
+        <w:rPr>
+          <w:sz w:val="24"/>
+          <w:szCs w:val="24"/>
+        </w:rPr>
+      </w:pPr>
+    </w:p>
+    <w:p>
+      <w:pPr>
+        <w:pStyle w:val="BodyText"/>
+        <w:rPr>
+          <w:b/>
+          <w:sz w:val="24"/>
+          <w:szCs w:val="24"/>
+        </w:rPr>
+      </w:pPr>
+      <w:r>
+        <w:rPr>
+          <w:b/>
+          <w:sz w:val="24"/>
+          <w:szCs w:val="24"/>
+        </w:rPr>
+        <w:t xml:space="preserve">Submissions </w:t>
+      </w:r>
+    </w:p>
+    <w:p>
+      <w:pPr>
+        <w:pStyle w:val="BodyText"/>
+        <w:rPr>
+          <w:sz w:val="24"/>
+          <w:szCs w:val="24"/>
+        </w:rPr>
+      </w:pPr>
+      <w:r>
+        <w:rPr>
+          <w:sz w:val="24"/>
+          <w:szCs w:val="24"/>
+        </w:rPr>
+        <w:t>Spreadsheet must be submitted in your repo of the “Product Owner” with your team.</w:t>
+      </w:r>
+    </w:p>
+    <w:p>
+      <w:pPr>
+        <w:pStyle w:val="BodyText"/>
+        <w:rPr>
+          <w:sz w:val="24"/>
+          <w:szCs w:val="24"/>
+        </w:rPr>
+      </w:pPr>
+      <w:r>
+        <w:rPr>
+          <w:sz w:val="24"/>
+          <w:szCs w:val="24"/>
+        </w:rPr>
+        <w:t>One of the sheets must list all the team members, first/last names and A Numbers</w:t>
+      </w:r>
+    </w:p>
+    <w:p>
+      <w:pPr>
+        <w:pStyle w:val="BodyText"/>
+        <w:rPr>
+          <w:sz w:val="24"/>
+          <w:szCs w:val="24"/>
+        </w:rPr>
+      </w:pPr>
+    </w:p>
+    <w:p>
+      <w:pPr>
+        <w:pStyle w:val="BodyText"/>
+        <w:rPr>
+          <w:sz w:val="24"/>
+          <w:szCs w:val="24"/>
+        </w:rPr>
+      </w:pPr>
+    </w:p>
+    <w:p>
+      <w:pPr>
+        <w:pStyle w:val="BodyText"/>
+        <w:rPr>
+          <w:b/>
+          <w:sz w:val="24"/>
+          <w:szCs w:val="24"/>
+        </w:rPr>
+      </w:pPr>
+    </w:p>
+    <w:p>
+      <w:pPr>
+        <w:pStyle w:val="BodyText"/>
+        <w:rPr>
+          <w:b/>
+          <w:sz w:val="24"/>
+          <w:szCs w:val="24"/>
+        </w:rPr>
+      </w:pPr>
+      <w:r>
+        <w:rPr>
+          <w:b/>
+          <w:sz w:val="24"/>
+          <w:szCs w:val="24"/>
+        </w:rPr>
+        <w:t xml:space="preserve">Part </w:t>
+      </w:r>
+      <w:r>
+        <w:rPr>
+          <w:b/>
+          <w:sz w:val="24"/>
+          <w:szCs w:val="24"/>
+        </w:rPr>
+        <w:t>2</w:t>
+      </w:r>
+      <w:r>
+        <w:rPr>
+          <w:b/>
+          <w:sz w:val="24"/>
+          <w:szCs w:val="24"/>
+        </w:rPr>
+        <w:t xml:space="preserve">: </w:t>
+      </w:r>
+      <w:r>
+        <w:rPr>
+          <w:b/>
+          <w:sz w:val="24"/>
+          <w:szCs w:val="24"/>
+        </w:rPr>
+        <w:t>Waterfall</w:t>
+      </w:r>
+      <w:r>
+        <w:rPr>
+          <w:b/>
+          <w:sz w:val="24"/>
+          <w:szCs w:val="24"/>
+        </w:rPr>
+        <w:t xml:space="preserve"> Project Planning and Backlog</w:t>
+      </w:r>
+      <w:r>
+        <w:rPr>
+          <w:b/>
+          <w:sz w:val="24"/>
+          <w:szCs w:val="24"/>
+        </w:rPr>
+        <w:t xml:space="preserve"> ( N</w:t>
       </w:r>
       <w:bookmarkStart w:id="0" w:name="_GoBack"/>
       <w:bookmarkEnd w:id="0"/>
-    </w:p>
-    <w:p>
-      <w:pPr>
-        <w:pStyle w:val="BodyText"/>
-        <w:rPr>
-          <w:sz w:val="24"/>
-          <w:szCs w:val="24"/>
-        </w:rPr>
-      </w:pPr>
-    </w:p>
-    <w:p>
-      <w:pPr>
-        <w:pStyle w:val="BodyText"/>
+      <w:r>
         <w:rPr>
           <w:b/>
           <w:sz w:val="24"/>
           <w:szCs w:val="24"/>
         </w:rPr>
-      </w:pPr>
+        <w:t>ov 17</w:t>
+      </w:r>
       <w:r>
         <w:rPr>
           <w:b/>
           <w:sz w:val="24"/>
           <w:szCs w:val="24"/>
+          <w:vertAlign w:val="superscript"/>
+        </w:rPr>
+        <w:t>th</w:t>
+      </w:r>
+      <w:r>
+        <w:rPr>
+          <w:b/>
+          <w:sz w:val="24"/>
+          <w:szCs w:val="24"/>
+        </w:rPr>
+        <w:t>)</w:t>
+      </w:r>
+    </w:p>
+    <w:p>
+      <w:pPr>
+        <w:pStyle w:val="BodyText"/>
+        <w:rPr>
+          <w:sz w:val="24"/>
+          <w:szCs w:val="24"/>
+        </w:rPr>
+      </w:pPr>
+    </w:p>
+    <w:p>
+      <w:pPr>
+        <w:pStyle w:val="BodyText"/>
+        <w:rPr>
+          <w:sz w:val="24"/>
+          <w:szCs w:val="24"/>
+        </w:rPr>
+      </w:pPr>
+      <w:r>
+        <w:rPr>
+          <w:sz w:val="24"/>
+          <w:szCs w:val="24"/>
+        </w:rPr>
+        <w:t>As a group develop the waterfall SDLC documents describing the features in the backlog that you would have implemented in the first 4 sprints.</w:t>
+      </w:r>
+    </w:p>
+    <w:p>
+      <w:pPr>
+        <w:pStyle w:val="BodyText"/>
+        <w:rPr>
+          <w:sz w:val="24"/>
+          <w:szCs w:val="24"/>
+        </w:rPr>
+      </w:pPr>
+    </w:p>
+    <w:p>
+      <w:pPr>
+        <w:pStyle w:val="BodyText"/>
+        <w:numPr>
+          <w:ilvl w:val="0"/>
+          <w:numId w:val="21"/>
+        </w:numPr>
+        <w:rPr>
+          <w:sz w:val="24"/>
+          <w:szCs w:val="24"/>
+        </w:rPr>
+      </w:pPr>
+      <w:r>
+        <w:rPr>
+          <w:sz w:val="24"/>
+          <w:szCs w:val="24"/>
+        </w:rPr>
+        <w:t xml:space="preserve">Requirements document (SRS) </w:t>
+      </w:r>
+    </w:p>
+    <w:p>
+      <w:pPr>
+        <w:pStyle w:val="BodyText"/>
+        <w:numPr>
+          <w:ilvl w:val="0"/>
+          <w:numId w:val="21"/>
+        </w:numPr>
+        <w:rPr>
+          <w:sz w:val="24"/>
+          <w:szCs w:val="24"/>
+        </w:rPr>
+      </w:pPr>
+      <w:r>
+        <w:rPr>
+          <w:sz w:val="24"/>
+          <w:szCs w:val="24"/>
+        </w:rPr>
+        <w:t>High level design document</w:t>
+      </w:r>
+    </w:p>
+    <w:p>
+      <w:pPr>
+        <w:pStyle w:val="BodyText"/>
+        <w:numPr>
+          <w:ilvl w:val="0"/>
+          <w:numId w:val="21"/>
+        </w:numPr>
+        <w:rPr>
+          <w:sz w:val="24"/>
+          <w:szCs w:val="24"/>
+        </w:rPr>
+      </w:pPr>
+      <w:r>
+        <w:rPr>
+          <w:sz w:val="24"/>
+          <w:szCs w:val="24"/>
+        </w:rPr>
+        <w:t>Detailed design documents</w:t>
+      </w:r>
+    </w:p>
+    <w:p>
+      <w:pPr>
+        <w:pStyle w:val="BodyText"/>
+        <w:numPr>
+          <w:ilvl w:val="0"/>
+          <w:numId w:val="21"/>
+        </w:numPr>
+        <w:rPr>
+          <w:sz w:val="24"/>
+          <w:szCs w:val="24"/>
+        </w:rPr>
+      </w:pPr>
+      <w:r>
+        <w:rPr>
+          <w:sz w:val="24"/>
+          <w:szCs w:val="24"/>
+        </w:rPr>
+        <w:t>Test Suite</w:t>
+      </w:r>
+    </w:p>
+    <w:p>
+      <w:pPr>
+        <w:pStyle w:val="BodyText"/>
+        <w:numPr>
+          <w:ilvl w:val="0"/>
+          <w:numId w:val="21"/>
+        </w:numPr>
+        <w:rPr>
+          <w:sz w:val="24"/>
+          <w:szCs w:val="24"/>
+        </w:rPr>
+      </w:pPr>
+      <w:r>
+        <w:rPr>
+          <w:sz w:val="24"/>
+          <w:szCs w:val="24"/>
+        </w:rPr>
+        <w:t>Test case</w:t>
+      </w:r>
+      <w:r>
+        <w:rPr>
+          <w:sz w:val="24"/>
+          <w:szCs w:val="24"/>
+        </w:rPr>
+        <w:t xml:space="preserve"> </w:t>
+      </w:r>
+      <w:r>
+        <w:rPr>
+          <w:sz w:val="24"/>
+          <w:szCs w:val="24"/>
+        </w:rPr>
+        <w:t>(single</w:t>
+      </w:r>
+      <w:r>
+        <w:rPr>
+          <w:sz w:val="24"/>
+          <w:szCs w:val="24"/>
+        </w:rPr>
+        <w:t xml:space="preserve"> case) </w:t>
+      </w:r>
+    </w:p>
+    <w:p>
+      <w:pPr>
+        <w:pStyle w:val="BodyText"/>
+        <w:numPr>
+          <w:ilvl w:val="0"/>
+          <w:numId w:val="21"/>
+        </w:numPr>
+        <w:rPr>
+          <w:sz w:val="24"/>
+          <w:szCs w:val="24"/>
+        </w:rPr>
+      </w:pPr>
+      <w:r>
+        <w:rPr>
+          <w:sz w:val="24"/>
+          <w:szCs w:val="24"/>
+        </w:rPr>
+        <w:t>Release plan</w:t>
+      </w:r>
+    </w:p>
+    <w:p>
+      <w:pPr>
+        <w:pStyle w:val="BodyText"/>
+        <w:rPr>
+          <w:sz w:val="24"/>
+          <w:szCs w:val="24"/>
+        </w:rPr>
+      </w:pPr>
+    </w:p>
+    <w:p>
+      <w:pPr>
+        <w:pStyle w:val="BodyText"/>
+        <w:rPr>
+          <w:sz w:val="24"/>
+          <w:szCs w:val="24"/>
+        </w:rPr>
+      </w:pPr>
+    </w:p>
+    <w:p>
+      <w:pPr>
+        <w:pStyle w:val="BodyText"/>
+        <w:rPr>
+          <w:b/>
+          <w:sz w:val="24"/>
+          <w:szCs w:val="24"/>
+        </w:rPr>
+      </w:pPr>
+      <w:r>
+        <w:rPr>
+          <w:b/>
+          <w:sz w:val="24"/>
+          <w:szCs w:val="24"/>
         </w:rPr>
         <w:t xml:space="preserve">Submission: </w:t>
       </w:r>
@@ -535,57 +1137,86 @@
       <w:pPr>
         <w:pStyle w:val="BodyText"/>
         <w:rPr>
+          <w:sz w:val="24"/>
+          <w:szCs w:val="24"/>
+        </w:rPr>
+      </w:pPr>
+      <w:r>
+        <w:rPr>
+          <w:sz w:val="24"/>
+          <w:szCs w:val="24"/>
+        </w:rPr>
+        <w:t xml:space="preserve">The 6 documents will be due on </w:t>
+      </w:r>
+      <w:r>
+        <w:rPr>
           <w:b/>
           <w:sz w:val="24"/>
           <w:szCs w:val="24"/>
-        </w:rPr>
-      </w:pPr>
-    </w:p>
-    <w:p>
-      <w:pPr>
-        <w:pStyle w:val="BodyText"/>
-        <w:rPr>
-          <w:sz w:val="24"/>
-          <w:szCs w:val="24"/>
-        </w:rPr>
-      </w:pPr>
-      <w:r>
-        <w:rPr>
-          <w:sz w:val="24"/>
-          <w:szCs w:val="24"/>
-        </w:rPr>
-        <w:t>Spreadsheet</w:t>
-      </w:r>
-      <w:r>
-        <w:rPr>
-          <w:sz w:val="24"/>
-          <w:szCs w:val="24"/>
-        </w:rPr>
-        <w:t xml:space="preserve"> must be submitted in your repo </w:t>
-      </w:r>
-      <w:r>
-        <w:rPr>
-          <w:sz w:val="24"/>
-          <w:szCs w:val="24"/>
-        </w:rPr>
-        <w:t>of the “Product Owner” with your team.</w:t>
-      </w:r>
-    </w:p>
-    <w:p>
-      <w:pPr>
-        <w:pStyle w:val="BodyText"/>
-        <w:rPr>
-          <w:sz w:val="24"/>
-          <w:szCs w:val="24"/>
-        </w:rPr>
-      </w:pPr>
-      <w:r>
-        <w:rPr>
-          <w:sz w:val="24"/>
-          <w:szCs w:val="24"/>
-        </w:rPr>
-        <w:t>One of the sheets must list all the team members, first/last names and A Numbers</w:t>
-      </w:r>
+          <w:u w:val="single"/>
+        </w:rPr>
+        <w:t>Nov19th</w:t>
+      </w:r>
+      <w:r>
+        <w:rPr>
+          <w:sz w:val="24"/>
+          <w:szCs w:val="24"/>
+        </w:rPr>
+        <w:t xml:space="preserve"> </w:t>
+      </w:r>
+    </w:p>
+    <w:p>
+      <w:pPr>
+        <w:pStyle w:val="BodyText"/>
+        <w:rPr>
+          <w:sz w:val="24"/>
+          <w:szCs w:val="24"/>
+        </w:rPr>
+      </w:pPr>
+      <w:r>
+        <w:rPr>
+          <w:sz w:val="24"/>
+          <w:szCs w:val="24"/>
+        </w:rPr>
+        <w:t xml:space="preserve">Documents </w:t>
+      </w:r>
+      <w:r>
+        <w:rPr>
+          <w:sz w:val="24"/>
+          <w:szCs w:val="24"/>
+        </w:rPr>
+        <w:t>MUST</w:t>
+      </w:r>
+      <w:r>
+        <w:rPr>
+          <w:sz w:val="24"/>
+          <w:szCs w:val="24"/>
+        </w:rPr>
+        <w:t xml:space="preserve"> be created and shared via Product Owners One Drive, </w:t>
+      </w:r>
+      <w:r>
+        <w:rPr>
+          <w:sz w:val="24"/>
+          <w:szCs w:val="24"/>
+        </w:rPr>
+        <w:t xml:space="preserve">I </w:t>
+      </w:r>
+      <w:r>
+        <w:rPr>
+          <w:sz w:val="24"/>
+          <w:szCs w:val="24"/>
+        </w:rPr>
+        <w:t xml:space="preserve">will be looking for contrition by all members. </w:t>
+      </w:r>
+    </w:p>
+    <w:p>
+      <w:pPr>
+        <w:pStyle w:val="BodyText"/>
+        <w:rPr>
+          <w:sz w:val="24"/>
+          <w:szCs w:val="24"/>
+        </w:rPr>
+      </w:pPr>
     </w:p>
     <w:p>
       <w:pPr>
@@ -1296,6 +1927,118 @@
     </w:lvl>
   </w:abstractNum>
   <w:abstractNum w:abstractNumId="5">
+    <w:nsid w:val="144E2FFC"/>
+    <w:multiLevelType w:val="hybridMultilevel"/>
+    <w:tmpl w:val="13BC6C8E"/>
+    <w:lvl w:ilvl="0" w:tplc="20106332">
+      <w:numFmt w:val="bullet"/>
+      <w:lvlText w:val="-"/>
+      <w:lvlJc w:val="left"/>
+      <w:pPr>
+        <w:ind w:left="420" w:hanging="360"/>
+      </w:pPr>
+      <w:rPr>
+        <w:rFonts w:ascii="Times New Roman" w:eastAsia="Times New Roman" w:hAnsi="Times New Roman" w:cs="Times New Roman" w:hint="default"/>
+      </w:rPr>
+    </w:lvl>
+    <w:lvl w:ilvl="1" w:tplc="04090003" w:tentative="1">
+      <w:start w:val="1"/>
+      <w:numFmt w:val="bullet"/>
+      <w:lvlText w:val="o"/>
+      <w:lvlJc w:val="left"/>
+      <w:pPr>
+        <w:ind w:left="1140" w:hanging="360"/>
+      </w:pPr>
+      <w:rPr>
+        <w:rFonts w:ascii="Courier New" w:hAnsi="Courier New" w:cs="Courier New" w:hint="default"/>
+      </w:rPr>
+    </w:lvl>
+    <w:lvl w:ilvl="2" w:tplc="04090005" w:tentative="1">
+      <w:start w:val="1"/>
+      <w:numFmt w:val="bullet"/>
+      <w:lvlText w:val=""/>
+      <w:lvlJc w:val="left"/>
+      <w:pPr>
+        <w:ind w:left="1860" w:hanging="360"/>
+      </w:pPr>
+      <w:rPr>
+        <w:rFonts w:ascii="Wingdings" w:hAnsi="Wingdings" w:hint="default"/>
+      </w:rPr>
+    </w:lvl>
+    <w:lvl w:ilvl="3" w:tplc="04090001" w:tentative="1">
+      <w:start w:val="1"/>
+      <w:numFmt w:val="bullet"/>
+      <w:lvlText w:val=""/>
+      <w:lvlJc w:val="left"/>
+      <w:pPr>
+        <w:ind w:left="2580" w:hanging="360"/>
+      </w:pPr>
+      <w:rPr>
+        <w:rFonts w:ascii="Symbol" w:hAnsi="Symbol" w:hint="default"/>
+      </w:rPr>
+    </w:lvl>
+    <w:lvl w:ilvl="4" w:tplc="04090003" w:tentative="1">
+      <w:start w:val="1"/>
+      <w:numFmt w:val="bullet"/>
+      <w:lvlText w:val="o"/>
+      <w:lvlJc w:val="left"/>
+      <w:pPr>
+        <w:ind w:left="3300" w:hanging="360"/>
+      </w:pPr>
+      <w:rPr>
+        <w:rFonts w:ascii="Courier New" w:hAnsi="Courier New" w:cs="Courier New" w:hint="default"/>
+      </w:rPr>
+    </w:lvl>
+    <w:lvl w:ilvl="5" w:tplc="04090005" w:tentative="1">
+      <w:start w:val="1"/>
+      <w:numFmt w:val="bullet"/>
+      <w:lvlText w:val=""/>
+      <w:lvlJc w:val="left"/>
+      <w:pPr>
+        <w:ind w:left="4020" w:hanging="360"/>
+      </w:pPr>
+      <w:rPr>
+        <w:rFonts w:ascii="Wingdings" w:hAnsi="Wingdings" w:hint="default"/>
+      </w:rPr>
+    </w:lvl>
+    <w:lvl w:ilvl="6" w:tplc="04090001" w:tentative="1">
+      <w:start w:val="1"/>
+      <w:numFmt w:val="bullet"/>
+      <w:lvlText w:val=""/>
+      <w:lvlJc w:val="left"/>
+      <w:pPr>
+        <w:ind w:left="4740" w:hanging="360"/>
+      </w:pPr>
+      <w:rPr>
+        <w:rFonts w:ascii="Symbol" w:hAnsi="Symbol" w:hint="default"/>
+      </w:rPr>
+    </w:lvl>
+    <w:lvl w:ilvl="7" w:tplc="04090003" w:tentative="1">
+      <w:start w:val="1"/>
+      <w:numFmt w:val="bullet"/>
+      <w:lvlText w:val="o"/>
+      <w:lvlJc w:val="left"/>
+      <w:pPr>
+        <w:ind w:left="5460" w:hanging="360"/>
+      </w:pPr>
+      <w:rPr>
+        <w:rFonts w:ascii="Courier New" w:hAnsi="Courier New" w:cs="Courier New" w:hint="default"/>
+      </w:rPr>
+    </w:lvl>
+    <w:lvl w:ilvl="8" w:tplc="04090005" w:tentative="1">
+      <w:start w:val="1"/>
+      <w:numFmt w:val="bullet"/>
+      <w:lvlText w:val=""/>
+      <w:lvlJc w:val="left"/>
+      <w:pPr>
+        <w:ind w:left="6180" w:hanging="360"/>
+      </w:pPr>
+      <w:rPr>
+        <w:rFonts w:ascii="Wingdings" w:hAnsi="Wingdings" w:hint="default"/>
+      </w:rPr>
+    </w:lvl>
+  </w:abstractNum>
+  <w:abstractNum w:abstractNumId="6">
     <w:nsid w:val="16876707"/>
     <w:multiLevelType w:val="hybridMultilevel"/>
     <w:tmpl w:val="673863A8"/>
@@ -1413,7 +2156,7 @@
       </w:pPr>
     </w:lvl>
   </w:abstractNum>
-  <w:abstractNum w:abstractNumId="6">
+  <w:abstractNum w:abstractNumId="7">
     <w:nsid w:val="1CC2626E"/>
     <w:multiLevelType w:val="hybridMultilevel"/>
     <w:tmpl w:val="BD34E4EE"/>
@@ -1531,7 +2274,7 @@
       </w:pPr>
     </w:lvl>
   </w:abstractNum>
-  <w:abstractNum w:abstractNumId="7">
+  <w:abstractNum w:abstractNumId="8">
     <w:nsid w:val="1FE53EBC"/>
     <w:multiLevelType w:val="hybridMultilevel"/>
     <w:tmpl w:val="F2D45A7C"/>
@@ -1649,7 +2392,7 @@
       </w:pPr>
     </w:lvl>
   </w:abstractNum>
-  <w:abstractNum w:abstractNumId="8">
+  <w:abstractNum w:abstractNumId="9">
     <w:nsid w:val="2EBD5795"/>
     <w:multiLevelType w:val="hybridMultilevel"/>
     <w:tmpl w:val="4B7A0104"/>
@@ -1770,7 +2513,7 @@
       </w:pPr>
     </w:lvl>
   </w:abstractNum>
-  <w:abstractNum w:abstractNumId="9">
+  <w:abstractNum w:abstractNumId="10">
     <w:nsid w:val="2F9A5183"/>
     <w:multiLevelType w:val="hybridMultilevel"/>
     <w:tmpl w:val="6950B214"/>
@@ -1912,7 +2655,7 @@
       </w:rPr>
     </w:lvl>
   </w:abstractNum>
-  <w:abstractNum w:abstractNumId="10">
+  <w:abstractNum w:abstractNumId="11">
     <w:nsid w:val="33D523CC"/>
     <w:multiLevelType w:val="hybridMultilevel"/>
     <w:tmpl w:val="F45AA91E"/>
@@ -2024,7 +2767,7 @@
       </w:rPr>
     </w:lvl>
   </w:abstractNum>
-  <w:abstractNum w:abstractNumId="11">
+  <w:abstractNum w:abstractNumId="12">
     <w:nsid w:val="35BE6D75"/>
     <w:multiLevelType w:val="hybridMultilevel"/>
     <w:tmpl w:val="C5B4486A"/>
@@ -2145,7 +2888,7 @@
       </w:pPr>
     </w:lvl>
   </w:abstractNum>
-  <w:abstractNum w:abstractNumId="12">
+  <w:abstractNum w:abstractNumId="13">
     <w:nsid w:val="3E2E2313"/>
     <w:multiLevelType w:val="hybridMultilevel"/>
     <w:tmpl w:val="79B6AFA0"/>
@@ -2263,7 +3006,7 @@
       </w:pPr>
     </w:lvl>
   </w:abstractNum>
-  <w:abstractNum w:abstractNumId="13">
+  <w:abstractNum w:abstractNumId="14">
     <w:nsid w:val="4AD520C7"/>
     <w:multiLevelType w:val="hybridMultilevel"/>
     <w:tmpl w:val="4336C8AE"/>
@@ -2381,7 +3124,7 @@
       </w:pPr>
     </w:lvl>
   </w:abstractNum>
-  <w:abstractNum w:abstractNumId="14">
+  <w:abstractNum w:abstractNumId="15">
     <w:nsid w:val="51945D31"/>
     <w:multiLevelType w:val="hybridMultilevel"/>
     <w:tmpl w:val="DA4E80EA"/>
@@ -2499,7 +3242,7 @@
       </w:pPr>
     </w:lvl>
   </w:abstractNum>
-  <w:abstractNum w:abstractNumId="15">
+  <w:abstractNum w:abstractNumId="16">
     <w:nsid w:val="531D4CE3"/>
     <w:multiLevelType w:val="hybridMultilevel"/>
     <w:tmpl w:val="B3C2D010"/>
@@ -2612,7 +3355,7 @@
       </w:pPr>
     </w:lvl>
   </w:abstractNum>
-  <w:abstractNum w:abstractNumId="16">
+  <w:abstractNum w:abstractNumId="17">
     <w:nsid w:val="53A80FA7"/>
     <w:multiLevelType w:val="hybridMultilevel"/>
     <w:tmpl w:val="4940A2C4"/>
@@ -2730,7 +3473,7 @@
       </w:pPr>
     </w:lvl>
   </w:abstractNum>
-  <w:abstractNum w:abstractNumId="17">
+  <w:abstractNum w:abstractNumId="18">
     <w:nsid w:val="5D972FBA"/>
     <w:multiLevelType w:val="hybridMultilevel"/>
     <w:tmpl w:val="3B744C7A"/>
@@ -2848,7 +3591,7 @@
       </w:pPr>
     </w:lvl>
   </w:abstractNum>
-  <w:abstractNum w:abstractNumId="18">
+  <w:abstractNum w:abstractNumId="19">
     <w:nsid w:val="67BD0D3B"/>
     <w:multiLevelType w:val="hybridMultilevel"/>
     <w:tmpl w:val="A480743C"/>
@@ -2971,50 +3714,163 @@
       </w:pPr>
     </w:lvl>
   </w:abstractNum>
+  <w:abstractNum w:abstractNumId="20">
+    <w:nsid w:val="67F62737"/>
+    <w:multiLevelType w:val="hybridMultilevel"/>
+    <w:tmpl w:val="646622A2"/>
+    <w:lvl w:ilvl="0" w:tplc="0409000F">
+      <w:start w:val="1"/>
+      <w:numFmt w:val="decimal"/>
+      <w:lvlText w:val="%1."/>
+      <w:lvlJc w:val="left"/>
+      <w:pPr>
+        <w:ind w:left="420" w:hanging="360"/>
+      </w:pPr>
+      <w:rPr>
+        <w:rFonts w:hint="default"/>
+      </w:rPr>
+    </w:lvl>
+    <w:lvl w:ilvl="1" w:tplc="04090003" w:tentative="1">
+      <w:start w:val="1"/>
+      <w:numFmt w:val="bullet"/>
+      <w:lvlText w:val="o"/>
+      <w:lvlJc w:val="left"/>
+      <w:pPr>
+        <w:ind w:left="1140" w:hanging="360"/>
+      </w:pPr>
+      <w:rPr>
+        <w:rFonts w:ascii="Courier New" w:hAnsi="Courier New" w:cs="Courier New" w:hint="default"/>
+      </w:rPr>
+    </w:lvl>
+    <w:lvl w:ilvl="2" w:tplc="04090005" w:tentative="1">
+      <w:start w:val="1"/>
+      <w:numFmt w:val="bullet"/>
+      <w:lvlText w:val=""/>
+      <w:lvlJc w:val="left"/>
+      <w:pPr>
+        <w:ind w:left="1860" w:hanging="360"/>
+      </w:pPr>
+      <w:rPr>
+        <w:rFonts w:ascii="Wingdings" w:hAnsi="Wingdings" w:hint="default"/>
+      </w:rPr>
+    </w:lvl>
+    <w:lvl w:ilvl="3" w:tplc="04090001" w:tentative="1">
+      <w:start w:val="1"/>
+      <w:numFmt w:val="bullet"/>
+      <w:lvlText w:val=""/>
+      <w:lvlJc w:val="left"/>
+      <w:pPr>
+        <w:ind w:left="2580" w:hanging="360"/>
+      </w:pPr>
+      <w:rPr>
+        <w:rFonts w:ascii="Symbol" w:hAnsi="Symbol" w:hint="default"/>
+      </w:rPr>
+    </w:lvl>
+    <w:lvl w:ilvl="4" w:tplc="04090003" w:tentative="1">
+      <w:start w:val="1"/>
+      <w:numFmt w:val="bullet"/>
+      <w:lvlText w:val="o"/>
+      <w:lvlJc w:val="left"/>
+      <w:pPr>
+        <w:ind w:left="3300" w:hanging="360"/>
+      </w:pPr>
+      <w:rPr>
+        <w:rFonts w:ascii="Courier New" w:hAnsi="Courier New" w:cs="Courier New" w:hint="default"/>
+      </w:rPr>
+    </w:lvl>
+    <w:lvl w:ilvl="5" w:tplc="04090005" w:tentative="1">
+      <w:start w:val="1"/>
+      <w:numFmt w:val="bullet"/>
+      <w:lvlText w:val=""/>
+      <w:lvlJc w:val="left"/>
+      <w:pPr>
+        <w:ind w:left="4020" w:hanging="360"/>
+      </w:pPr>
+      <w:rPr>
+        <w:rFonts w:ascii="Wingdings" w:hAnsi="Wingdings" w:hint="default"/>
+      </w:rPr>
+    </w:lvl>
+    <w:lvl w:ilvl="6" w:tplc="04090001" w:tentative="1">
+      <w:start w:val="1"/>
+      <w:numFmt w:val="bullet"/>
+      <w:lvlText w:val=""/>
+      <w:lvlJc w:val="left"/>
+      <w:pPr>
+        <w:ind w:left="4740" w:hanging="360"/>
+      </w:pPr>
+      <w:rPr>
+        <w:rFonts w:ascii="Symbol" w:hAnsi="Symbol" w:hint="default"/>
+      </w:rPr>
+    </w:lvl>
+    <w:lvl w:ilvl="7" w:tplc="04090003" w:tentative="1">
+      <w:start w:val="1"/>
+      <w:numFmt w:val="bullet"/>
+      <w:lvlText w:val="o"/>
+      <w:lvlJc w:val="left"/>
+      <w:pPr>
+        <w:ind w:left="5460" w:hanging="360"/>
+      </w:pPr>
+      <w:rPr>
+        <w:rFonts w:ascii="Courier New" w:hAnsi="Courier New" w:cs="Courier New" w:hint="default"/>
+      </w:rPr>
+    </w:lvl>
+    <w:lvl w:ilvl="8" w:tplc="04090005" w:tentative="1">
+      <w:start w:val="1"/>
+      <w:numFmt w:val="bullet"/>
+      <w:lvlText w:val=""/>
+      <w:lvlJc w:val="left"/>
+      <w:pPr>
+        <w:ind w:left="6180" w:hanging="360"/>
+      </w:pPr>
+      <w:rPr>
+        <w:rFonts w:ascii="Wingdings" w:hAnsi="Wingdings" w:hint="default"/>
+      </w:rPr>
+    </w:lvl>
+  </w:abstractNum>
   <w:num w:numId="1">
-    <w:abstractNumId w:val="9"/>
+    <w:abstractNumId w:val="10"/>
   </w:num>
   <w:num w:numId="2">
+    <w:abstractNumId w:val="8"/>
+  </w:num>
+  <w:num w:numId="3">
+    <w:abstractNumId w:val="14"/>
+  </w:num>
+  <w:num w:numId="4">
     <w:abstractNumId w:val="7"/>
   </w:num>
-  <w:num w:numId="3">
-    <w:abstractNumId w:val="13"/>
-  </w:num>
-  <w:num w:numId="4">
+  <w:num w:numId="5">
     <w:abstractNumId w:val="6"/>
   </w:num>
-  <w:num w:numId="5">
-    <w:abstractNumId w:val="5"/>
-  </w:num>
   <w:num w:numId="6">
-    <w:abstractNumId w:val="16"/>
+    <w:abstractNumId w:val="17"/>
   </w:num>
   <w:num w:numId="7">
-    <w:abstractNumId w:val="14"/>
+    <w:abstractNumId w:val="15"/>
   </w:num>
   <w:num w:numId="8">
     <w:abstractNumId w:val="4"/>
   </w:num>
   <w:num w:numId="9">
-    <w:abstractNumId w:val="17"/>
+    <w:abstractNumId w:val="18"/>
   </w:num>
   <w:num w:numId="10">
-    <w:abstractNumId w:val="12"/>
+    <w:abstractNumId w:val="13"/>
   </w:num>
   <w:num w:numId="11">
     <w:abstractNumId w:val="3"/>
   </w:num>
   <w:num w:numId="12">
-    <w:abstractNumId w:val="18"/>
+    <w:abstractNumId w:val="19"/>
   </w:num>
   <w:num w:numId="13">
-    <w:abstractNumId w:val="8"/>
+    <w:abstractNumId w:val="9"/>
   </w:num>
   <w:num w:numId="14">
-    <w:abstractNumId w:val="11"/>
+    <w:abstractNumId w:val="12"/>
   </w:num>
   <w:num w:numId="15">
-    <w:abstractNumId w:val="15"/>
+    <w:abstractNumId w:val="16"/>
   </w:num>
   <w:num w:numId="16">
     <w:abstractNumId w:val="0"/>
@@ -3026,7 +3882,13 @@
     <w:abstractNumId w:val="2"/>
   </w:num>
   <w:num w:numId="19">
-    <w:abstractNumId w:val="10"/>
+    <w:abstractNumId w:val="11"/>
+  </w:num>
+  <w:num w:numId="20">
+    <w:abstractNumId w:val="5"/>
+  </w:num>
+  <w:num w:numId="21">
+    <w:abstractNumId w:val="20"/>
   </w:num>
   <w:numIdMacAtCleanup w:val="15"/>
 </w:numbering>
@@ -3969,7 +4831,7 @@
 </file>
 
 <file path=customXml/itemProps1.xml><?xml version="1.0" encoding="utf-8"?>
-<ds:datastoreItem xmlns:ds="http://schemas.openxmlformats.org/officeDocument/2006/customXml" ds:itemID="{2DFCF04F-B0D9-6747-B6E6-A5092B0E4697}">
+<ds:datastoreItem xmlns:ds="http://schemas.openxmlformats.org/officeDocument/2006/customXml" ds:itemID="{E87674F0-FDDD-AB43-A875-A3EDB98AFE7E}">
   <ds:schemaRefs>
     <ds:schemaRef ds:uri="http://schemas.openxmlformats.org/officeDocument/2006/bibliography"/>
   </ds:schemaRefs>

</xml_diff>